<commit_message>
actualizado todo con objetoos xmldocument y xmlelement. El archivo word creado no deja abrirlo
</commit_message>
<xml_diff>
--- a/estoicismo_translated.docx
+++ b/estoicismo_translated.docx
@@ -1,5 +1,5 @@
 
-<file path=word/document.xml><?xml version="1.0" encoding="utf-8"?>
+<file path=document.xml><?xml version="1.0" encoding="utf-8"?>
 <ns0:document xmlns:ns0="http://schemas.openxmlformats.org/wordprocessingml/2006/main" xmlns:ns1="http://schemas.openxmlformats.org/markup-compatibility/2006" xmlns:ns2="http://schemas.microsoft.com/office/word/2010/wordml" xmlns:ns3="http://schemas.openxmlformats.org/officeDocument/2006/relationships" xmlns:ns4="http://schemas.openxmlformats.org/drawingml/2006/wordprocessingDrawing" xmlns:ns5="http://schemas.microsoft.com/office/word/2010/wordprocessingDrawing" xmlns:ns6="http://schemas.openxmlformats.org/drawingml/2006/main" xmlns:ns7="http://schemas.openxmlformats.org/drawingml/2006/picture" xmlns:ns8="http://schemas.microsoft.com/office/drawing/2010/main" ns1:Ignorable="w14 w15 w16se w16cid w16 w16cex w16sdtdh wp14">
   <ns0:body>
     <ns0:p ns2:paraId="1872786E" ns2:textId="08916DDA" ns0:rsidR="009064C9" ns0:rsidRDefault="009064C9" ns0:rsidP="009064C9">
@@ -48,7 +48,7 @@
         <ns0:rPr>
           <ns0:lang ns0:eastAsia="es-ES"/>
         </ns0:rPr>
-        <ns0:t>Socrates became the great reference for moral freedom in future times. He is the Socrates who, removed from all dogma and tradition and with no other government than his own person, only obeys the dictates of his conscience. With his life and death, Socrates inspired an idea of happiness within reach of any man, appealing to the spontaneous tendency for the improvement of one's own being. A culminating moment in ancient philosophical creation, those who followed him, except for Plato and Aristotle, lost the speculative and creative impulse of the pre-Socratics and formed philosophical schools that systematized and disseminated Socrates' doctrine.</ns0:t>
+        <ns0:t>Socrates became the great reference for moral freedom in future times. He is the Socrates who, removed from all dogma and tradition and with no other government than his own person, only obeys the dictates of his conscience. With his life and death, Socrates inspired an idea of happiness within reach of any man, appealing to the spontaneous tendency for self-improvement. A culminating moment in ancient philosophical creation, those who followed him, except for Plato and Aristotle, lost the speculative and creative impulse of the pre-Socratics and formed philosophical schools that systematized and disseminated Socrates' doctrine.</ns0:t>
       </ns0:r>
       <ns0:hyperlink ns3:id="rId6" ns0:history="1">
         <ns0:r ns0:rsidRPr="009064C9">
@@ -114,7 +114,7 @@
         <ns0:rPr>
           <ns0:lang ns0:eastAsia="es-ES"/>
         </ns0:rPr>
-        <ns0:t>), formed his own school on the outskirts of Athens, in the Gymnasium of Cynosarges (white dog), from where the name of his school comes from. The Cynics practiced an extreme moral rigor to the point of extravagance, and accepted the poor, women, and slaves in their classes.</ns0:t>
+        <ns0:t>), formed his own school on the outskirts of Athens, in the Gymnasium of Cynosarges (white dog), from where the name of his school comes from. The Cynics practiced an extreme moral rigorism to the point of extravagance, and accepted the poor, women, and slaves in their classes.</ns0:t>
       </ns0:r>
     </ns0:p>
     <ns0:p ns2:paraId="50797516" ns2:textId="77777777" ns0:rsidR="009064C9" ns0:rsidRPr="009064C9" ns0:rsidRDefault="009064C9" ns0:rsidP="009064C9">
@@ -127,7 +127,7 @@
         <ns0:rPr>
           <ns0:lang ns0:eastAsia="es-ES"/>
         </ns0:rPr>
-        <ns0:t>The witty and even grotesque anecdotes of the Cynic philosophers are famous and still remembered, particularly those attributed to Diogenes of Sinope (412-323 BC), better known as </ns0:t>
+        <ns0:t>The witty and even grotesque anecdotes of the cynical philosophers are famous and still remembered, particularly those attributed to Diogenes of Sinope (412-323 BC), better known as </ns0:t>
       </ns0:r>
       <ns0:r ns0:rsidRPr="009064C9">
         <ns0:rPr>
@@ -141,7 +141,7 @@
         <ns0:rPr>
           <ns0:lang ns0:eastAsia="es-ES"/>
         </ns0:rPr>
-        <ns0:t>. One of the most famous is the one that presents him as a prisoner and about to be sold as a slave, at which point his captor asked him what he knew how to do, to offer him to potential buyers. Then, Diogenes replied that he only knew how to command and that was what he knew best, so anyone who wanted to buy a master could acquire him.</ns0:t>
+        <ns0:t>. One of the most famous is the one that presents him as a prisoner and about to be sold as a slave, at which point his captor asked him what he knew how to do, to offer him to potential buyers. Then, Diogenes replied that he only knew how to command and that was what he knew how to do best, so anyone who wanted to buy a master could acquire him.</ns0:t>
       </ns0:r>
     </ns0:p>
     <ns0:p ns2:paraId="5E8DAA5A" ns2:textId="357447C2" ns0:rsidR="009064C9" ns0:rsidRDefault="009064C9" ns0:rsidP="009064C9">
@@ -272,7 +272,7 @@
 </ns0:document>
 </file>
 
-<file path=word/endnotes.xml><?xml version="1.0" encoding="utf-8"?>
+<file path=endnotes.xml><?xml version="1.0" encoding="utf-8"?>
 <w:endnotes xmlns:wpc="http://schemas.microsoft.com/office/word/2010/wordprocessingCanvas" xmlns:cx="http://schemas.microsoft.com/office/drawing/2014/chartex" xmlns:cx1="http://schemas.microsoft.com/office/drawing/2015/9/8/chartex" xmlns:cx2="http://schemas.microsoft.com/office/drawing/2015/10/21/chartex" xmlns:cx3="http://schemas.microsoft.com/office/drawing/2016/5/9/chartex" xmlns:cx4="http://schemas.microsoft.com/office/drawing/2016/5/10/chartex" xmlns:cx5="http://schemas.microsoft.com/office/drawing/2016/5/11/chartex" xmlns:cx6="http://schemas.microsoft.com/office/drawing/2016/5/12/chartex" xmlns:cx7="http://schemas.microsoft.com/office/drawing/2016/5/13/chartex" xmlns:cx8="http://schemas.microsoft.com/office/drawing/2016/5/14/chartex" xmlns:mc="http://schemas.openxmlformats.org/markup-compatibility/2006" xmlns:aink="http://schemas.microsoft.com/office/drawing/2016/ink" xmlns:am3d="http://schemas.microsoft.com/office/drawing/2017/model3d" xmlns:o="urn:schemas-microsoft-com:office:office" xmlns:oel="http://schemas.microsoft.com/office/2019/extlst" xmlns:r="http://schemas.openxmlformats.org/officeDocument/2006/relationships" xmlns:m="http://schemas.openxmlformats.org/officeDocument/2006/math" xmlns:v="urn:schemas-microsoft-com:vml" xmlns:wp14="http://schemas.microsoft.com/office/word/2010/wordprocessingDrawing" xmlns:wp="http://schemas.openxmlformats.org/drawingml/2006/wordprocessingDrawing" xmlns:w10="urn:schemas-microsoft-com:office:word" xmlns:w="http://schemas.openxmlformats.org/wordprocessingml/2006/main" xmlns:w14="http://schemas.microsoft.com/office/word/2010/wordml" xmlns:w15="http://schemas.microsoft.com/office/word/2012/wordml" xmlns:w16cex="http://schemas.microsoft.com/office/word/2018/wordml/cex" xmlns:w16cid="http://schemas.microsoft.com/office/word/2016/wordml/cid" xmlns:w16="http://schemas.microsoft.com/office/word/2018/wordml" xmlns:w16sdtdh="http://schemas.microsoft.com/office/word/2020/wordml/sdtdatahash" xmlns:w16se="http://schemas.microsoft.com/office/word/2015/wordml/symex" xmlns:wpg="http://schemas.microsoft.com/office/word/2010/wordprocessingGroup" xmlns:wpi="http://schemas.microsoft.com/office/word/2010/wordprocessingInk" xmlns:wne="http://schemas.microsoft.com/office/word/2006/wordml" xmlns:wps="http://schemas.microsoft.com/office/word/2010/wordprocessingShape" mc:Ignorable="w14 w15 w16se w16cid w16 w16cex w16sdtdh wp14">
   <w:endnote w:type="separator" w:id="-1">
     <w:p>
@@ -297,49 +297,82 @@
 </w:endnotes>
 </file>
 
-<file path=word/footer1.xml><?xml version="1.0" encoding="utf-8"?>
-<w:ftr xmlns:wpc="http://schemas.microsoft.com/office/word/2010/wordprocessingCanvas" xmlns:cx="http://schemas.microsoft.com/office/drawing/2014/chartex" xmlns:cx1="http://schemas.microsoft.com/office/drawing/2015/9/8/chartex" xmlns:cx2="http://schemas.microsoft.com/office/drawing/2015/10/21/chartex" xmlns:cx3="http://schemas.microsoft.com/office/drawing/2016/5/9/chartex" xmlns:cx4="http://schemas.microsoft.com/office/drawing/2016/5/10/chartex" xmlns:cx5="http://schemas.microsoft.com/office/drawing/2016/5/11/chartex" xmlns:cx6="http://schemas.microsoft.com/office/drawing/2016/5/12/chartex" xmlns:cx7="http://schemas.microsoft.com/office/drawing/2016/5/13/chartex" xmlns:cx8="http://schemas.microsoft.com/office/drawing/2016/5/14/chartex" xmlns:mc="http://schemas.openxmlformats.org/markup-compatibility/2006" xmlns:aink="http://schemas.microsoft.com/office/drawing/2016/ink" xmlns:am3d="http://schemas.microsoft.com/office/drawing/2017/model3d" xmlns:o="urn:schemas-microsoft-com:office:office" xmlns:oel="http://schemas.microsoft.com/office/2019/extlst" xmlns:r="http://schemas.openxmlformats.org/officeDocument/2006/relationships" xmlns:m="http://schemas.openxmlformats.org/officeDocument/2006/math" xmlns:v="urn:schemas-microsoft-com:vml" xmlns:wp14="http://schemas.microsoft.com/office/word/2010/wordprocessingDrawing" xmlns:wp="http://schemas.openxmlformats.org/drawingml/2006/wordprocessingDrawing" xmlns:w10="urn:schemas-microsoft-com:office:word" xmlns:w="http://schemas.openxmlformats.org/wordprocessingml/2006/main" xmlns:w14="http://schemas.microsoft.com/office/word/2010/wordml" xmlns:w15="http://schemas.microsoft.com/office/word/2012/wordml" xmlns:w16cex="http://schemas.microsoft.com/office/word/2018/wordml/cex" xmlns:w16cid="http://schemas.microsoft.com/office/word/2016/wordml/cid" xmlns:w16="http://schemas.microsoft.com/office/word/2018/wordml" xmlns:w16sdtdh="http://schemas.microsoft.com/office/word/2020/wordml/sdtdatahash" xmlns:w16se="http://schemas.microsoft.com/office/word/2015/wordml/symex" xmlns:wpg="http://schemas.microsoft.com/office/word/2010/wordprocessingGroup" xmlns:wpi="http://schemas.microsoft.com/office/word/2010/wordprocessingInk" xmlns:wne="http://schemas.microsoft.com/office/word/2006/wordml" xmlns:wps="http://schemas.microsoft.com/office/word/2010/wordprocessingShape" mc:Ignorable="w14 w15 w16se w16cid w16 w16cex w16sdtdh wp14">
-  <w:sdt>
-    <w:sdtPr>
-      <w:id w:val="464093306"/>
-      <w:docPartObj>
-        <w:docPartGallery w:val="Page Numbers (Bottom of Page)"/>
-        <w:docPartUnique/>
-      </w:docPartObj>
-    </w:sdtPr>
-    <w:sdtContent>
-      <w:p>
-        <w:pPr>
-          <w:pStyle w:val="Piedepgina"/>
-          <w:jc w:val="center"/>
-        </w:pPr>
-        <w:r>
-          <w:fldChar w:fldCharType="begin"/>
-        </w:r>
-        <w:r>
-          <w:instrText>PAGE   \* MERGEFORMAT</w:instrText>
-        </w:r>
-        <w:r>
-          <w:fldChar w:fldCharType="separate"/>
-        </w:r>
-        <w:r>
-          <w:t>2</w:t>
-        </w:r>
-        <w:r>
-          <w:fldChar w:fldCharType="end"/>
-        </w:r>
-      </w:p>
-    </w:sdtContent>
-  </w:sdt>
-  <w:p>
-    <w:pPr>
-      <w:pStyle w:val="Piedepgina"/>
-    </w:pPr>
-  </w:p>
-</w:ftr>
+<file path=fontTable.xml><?xml version="1.0" encoding="utf-8"?>
+<w:fonts xmlns:mc="http://schemas.openxmlformats.org/markup-compatibility/2006" xmlns:r="http://schemas.openxmlformats.org/officeDocument/2006/relationships" xmlns:w="http://schemas.openxmlformats.org/wordprocessingml/2006/main" xmlns:w14="http://schemas.microsoft.com/office/word/2010/wordml" xmlns:w15="http://schemas.microsoft.com/office/word/2012/wordml" xmlns:w16cex="http://schemas.microsoft.com/office/word/2018/wordml/cex" xmlns:w16cid="http://schemas.microsoft.com/office/word/2016/wordml/cid" xmlns:w16="http://schemas.microsoft.com/office/word/2018/wordml" xmlns:w16sdtdh="http://schemas.microsoft.com/office/word/2020/wordml/sdtdatahash" xmlns:w16se="http://schemas.microsoft.com/office/word/2015/wordml/symex" mc:Ignorable="w14 w15 w16se w16cid w16 w16cex w16sdtdh">
+  <w:font w:name="Calibri">
+    <w:panose1 w:val="020F0502020204030204"/>
+    <w:charset w:val="00"/>
+    <w:family w:val="swiss"/>
+    <w:pitch w:val="variable"/>
+    <w:sig w:usb0="E4002EFF" w:usb1="C000247B" w:usb2="00000009" w:usb3="00000000" w:csb0="000001FF" w:csb1="00000000"/>
+  </w:font>
+  <w:font w:name="Times New Roman">
+    <w:panose1 w:val="02020603050405020304"/>
+    <w:charset w:val="00"/>
+    <w:family w:val="roman"/>
+    <w:pitch w:val="variable"/>
+    <w:sig w:usb0="E0002EFF" w:usb1="C000785B" w:usb2="00000009" w:usb3="00000000" w:csb0="000001FF" w:csb1="00000000"/>
+  </w:font>
+  <w:font w:name="Calibri Light">
+    <w:panose1 w:val="020F0302020204030204"/>
+    <w:charset w:val="00"/>
+    <w:family w:val="swiss"/>
+    <w:pitch w:val="variable"/>
+    <w:sig w:usb0="E4002EFF" w:usb1="C000247B" w:usb2="00000009" w:usb3="00000000" w:csb0="000001FF" w:csb1="00000000"/>
+  </w:font>
+  <w:font w:name="Arial">
+    <w:panose1 w:val="020B0604020202020204"/>
+    <w:charset w:val="00"/>
+    <w:family w:val="swiss"/>
+    <w:pitch w:val="variable"/>
+    <w:sig w:usb0="E0002EFF" w:usb1="C000785B" w:usb2="00000009" w:usb3="00000000" w:csb0="000001FF" w:csb1="00000000"/>
+  </w:font>
+</w:fonts>
 </file>
 
-<file path=word/footnotes.xml><?xml version="1.0" encoding="utf-8"?>
+<file path=footer1.xml><?xml version="1.0" encoding="utf-8"?>
+<ns0:ftr xmlns:ns0="http://schemas.openxmlformats.org/wordprocessingml/2006/main" xmlns:ns1="http://schemas.openxmlformats.org/markup-compatibility/2006" xmlns:ns2="http://schemas.microsoft.com/office/word/2010/wordml" ns1:Ignorable="w14 w15 w16se w16cid w16 w16cex w16sdtdh wp14">
+  <ns0:sdt>
+    <ns0:sdtPr>
+      <ns0:id ns0:val="464093306"/>
+      <ns0:docPartObj>
+        <ns0:docPartGallery ns0:val="Page Numbers (Bottom of Page)"/>
+        <ns0:docPartUnique/>
+      </ns0:docPartObj>
+    </ns0:sdtPr>
+    <ns0:sdtContent>
+      <ns0:p ns2:paraId="452DED57" ns2:textId="58C9415E" ns0:rsidR="002019C7" ns0:rsidRDefault="002019C7">
+        <ns0:pPr>
+          <ns0:pStyle ns0:val="Piedepgina"/>
+          <ns0:jc ns0:val="center"/>
+        </ns0:pPr>
+        <ns0:r>
+          <ns0:fldChar ns0:fldCharType="begin"/>
+        </ns0:r>
+        <ns0:r>
+          <ns0:instrText>PAGE   \* MERGEFORMAT</ns0:instrText>
+        </ns0:r>
+        <ns0:r>
+          <ns0:fldChar ns0:fldCharType="separate"/>
+        </ns0:r>
+        <ns0:r>
+          <ns0:t>2</ns0:t>
+        </ns0:r>
+        <ns0:r>
+          <ns0:fldChar ns0:fldCharType="end"/>
+        </ns0:r>
+      </ns0:p>
+    </ns0:sdtContent>
+  </ns0:sdt>
+  <ns0:p ns2:paraId="740FFDB0" ns2:textId="77777777" ns0:rsidR="002019C7" ns0:rsidRDefault="002019C7">
+    <ns0:pPr>
+      <ns0:pStyle ns0:val="Piedepgina"/>
+    </ns0:pPr>
+  </ns0:p>
+</ns0:ftr>
+</file>
+
+<file path=footnotes.xml><?xml version="1.0" encoding="utf-8"?>
 <w:footnotes xmlns:wpc="http://schemas.microsoft.com/office/word/2010/wordprocessingCanvas" xmlns:cx="http://schemas.microsoft.com/office/drawing/2014/chartex" xmlns:cx1="http://schemas.microsoft.com/office/drawing/2015/9/8/chartex" xmlns:cx2="http://schemas.microsoft.com/office/drawing/2015/10/21/chartex" xmlns:cx3="http://schemas.microsoft.com/office/drawing/2016/5/9/chartex" xmlns:cx4="http://schemas.microsoft.com/office/drawing/2016/5/10/chartex" xmlns:cx5="http://schemas.microsoft.com/office/drawing/2016/5/11/chartex" xmlns:cx6="http://schemas.microsoft.com/office/drawing/2016/5/12/chartex" xmlns:cx7="http://schemas.microsoft.com/office/drawing/2016/5/13/chartex" xmlns:cx8="http://schemas.microsoft.com/office/drawing/2016/5/14/chartex" xmlns:mc="http://schemas.openxmlformats.org/markup-compatibility/2006" xmlns:aink="http://schemas.microsoft.com/office/drawing/2016/ink" xmlns:am3d="http://schemas.microsoft.com/office/drawing/2017/model3d" xmlns:o="urn:schemas-microsoft-com:office:office" xmlns:oel="http://schemas.microsoft.com/office/2019/extlst" xmlns:r="http://schemas.openxmlformats.org/officeDocument/2006/relationships" xmlns:m="http://schemas.openxmlformats.org/officeDocument/2006/math" xmlns:v="urn:schemas-microsoft-com:vml" xmlns:wp14="http://schemas.microsoft.com/office/word/2010/wordprocessingDrawing" xmlns:wp="http://schemas.openxmlformats.org/drawingml/2006/wordprocessingDrawing" xmlns:w10="urn:schemas-microsoft-com:office:word" xmlns:w="http://schemas.openxmlformats.org/wordprocessingml/2006/main" xmlns:w14="http://schemas.microsoft.com/office/word/2010/wordml" xmlns:w15="http://schemas.microsoft.com/office/word/2012/wordml" xmlns:w16cex="http://schemas.microsoft.com/office/word/2018/wordml/cex" xmlns:w16cid="http://schemas.microsoft.com/office/word/2016/wordml/cid" xmlns:w16="http://schemas.microsoft.com/office/word/2018/wordml" xmlns:w16sdtdh="http://schemas.microsoft.com/office/word/2020/wordml/sdtdatahash" xmlns:w16se="http://schemas.microsoft.com/office/word/2015/wordml/symex" xmlns:wpg="http://schemas.microsoft.com/office/word/2010/wordprocessingGroup" xmlns:wpi="http://schemas.microsoft.com/office/word/2010/wordprocessingInk" xmlns:wne="http://schemas.microsoft.com/office/word/2006/wordml" xmlns:wps="http://schemas.microsoft.com/office/word/2010/wordprocessingShape" mc:Ignorable="w14 w15 w16se w16cid w16 w16cex w16sdtdh wp14">
   <w:footnote w:type="separator" w:id="-1">
     <w:p>
@@ -364,20 +397,85 @@
 </w:footnotes>
 </file>
 
-<file path=word/header1.xml><?xml version="1.0" encoding="utf-8"?>
-<w:hdr xmlns:wpc="http://schemas.microsoft.com/office/word/2010/wordprocessingCanvas" xmlns:cx="http://schemas.microsoft.com/office/drawing/2014/chartex" xmlns:cx1="http://schemas.microsoft.com/office/drawing/2015/9/8/chartex" xmlns:cx2="http://schemas.microsoft.com/office/drawing/2015/10/21/chartex" xmlns:cx3="http://schemas.microsoft.com/office/drawing/2016/5/9/chartex" xmlns:cx4="http://schemas.microsoft.com/office/drawing/2016/5/10/chartex" xmlns:cx5="http://schemas.microsoft.com/office/drawing/2016/5/11/chartex" xmlns:cx6="http://schemas.microsoft.com/office/drawing/2016/5/12/chartex" xmlns:cx7="http://schemas.microsoft.com/office/drawing/2016/5/13/chartex" xmlns:cx8="http://schemas.microsoft.com/office/drawing/2016/5/14/chartex" xmlns:mc="http://schemas.openxmlformats.org/markup-compatibility/2006" xmlns:aink="http://schemas.microsoft.com/office/drawing/2016/ink" xmlns:am3d="http://schemas.microsoft.com/office/drawing/2017/model3d" xmlns:o="urn:schemas-microsoft-com:office:office" xmlns:oel="http://schemas.microsoft.com/office/2019/extlst" xmlns:r="http://schemas.openxmlformats.org/officeDocument/2006/relationships" xmlns:m="http://schemas.openxmlformats.org/officeDocument/2006/math" xmlns:v="urn:schemas-microsoft-com:vml" xmlns:wp14="http://schemas.microsoft.com/office/word/2010/wordprocessingDrawing" xmlns:wp="http://schemas.openxmlformats.org/drawingml/2006/wordprocessingDrawing" xmlns:w10="urn:schemas-microsoft-com:office:word" xmlns:w="http://schemas.openxmlformats.org/wordprocessingml/2006/main" xmlns:w14="http://schemas.microsoft.com/office/word/2010/wordml" xmlns:w15="http://schemas.microsoft.com/office/word/2012/wordml" xmlns:w16cex="http://schemas.microsoft.com/office/word/2018/wordml/cex" xmlns:w16cid="http://schemas.microsoft.com/office/word/2016/wordml/cid" xmlns:w16="http://schemas.microsoft.com/office/word/2018/wordml" xmlns:w16sdtdh="http://schemas.microsoft.com/office/word/2020/wordml/sdtdatahash" xmlns:w16se="http://schemas.microsoft.com/office/word/2015/wordml/symex" xmlns:wpg="http://schemas.microsoft.com/office/word/2010/wordprocessingGroup" xmlns:wpi="http://schemas.microsoft.com/office/word/2010/wordprocessingInk" xmlns:wne="http://schemas.microsoft.com/office/word/2006/wordml" xmlns:wps="http://schemas.microsoft.com/office/word/2010/wordprocessingShape" mc:Ignorable="w14 w15 w16se w16cid w16 w16cex w16sdtdh wp14">
-  <w:p>
-    <w:pPr>
-      <w:pStyle w:val="Encabezado"/>
-    </w:pPr>
-    <w:r>
-      <w:t>Artículo sobre estoicismo</w:t>
-    </w:r>
-  </w:p>
-</w:hdr>
+<file path=header1.xml><?xml version="1.0" encoding="utf-8"?>
+<ns0:hdr xmlns:ns0="http://schemas.openxmlformats.org/wordprocessingml/2006/main" xmlns:ns1="http://schemas.openxmlformats.org/markup-compatibility/2006" xmlns:ns2="http://schemas.microsoft.com/office/word/2010/wordml" ns1:Ignorable="w14 w15 w16se w16cid w16 w16cex w16sdtdh wp14">
+  <ns0:p ns2:paraId="488E275F" ns2:textId="20E9B768" ns0:rsidR="001E59F8" ns0:rsidRDefault="001E59F8">
+    <ns0:pPr>
+      <ns0:pStyle ns0:val="Encabezado"/>
+    </ns0:pPr>
+    <ns0:r>
+      <ns0:t>Article about Stoicism</ns0:t>
+    </ns0:r>
+  </ns0:p>
+</ns0:hdr>
 </file>
 
-<file path=word/styles.xml><?xml version="1.0" encoding="utf-8"?>
+<file path=settings.xml><?xml version="1.0" encoding="utf-8"?>
+<w:settings xmlns:mc="http://schemas.openxmlformats.org/markup-compatibility/2006" xmlns:o="urn:schemas-microsoft-com:office:office" xmlns:r="http://schemas.openxmlformats.org/officeDocument/2006/relationships" xmlns:m="http://schemas.openxmlformats.org/officeDocument/2006/math" xmlns:v="urn:schemas-microsoft-com:vml" xmlns:w10="urn:schemas-microsoft-com:office:word" xmlns:w="http://schemas.openxmlformats.org/wordprocessingml/2006/main" xmlns:w14="http://schemas.microsoft.com/office/word/2010/wordml" xmlns:w15="http://schemas.microsoft.com/office/word/2012/wordml" xmlns:w16cex="http://schemas.microsoft.com/office/word/2018/wordml/cex" xmlns:w16cid="http://schemas.microsoft.com/office/word/2016/wordml/cid" xmlns:w16="http://schemas.microsoft.com/office/word/2018/wordml" xmlns:w16sdtdh="http://schemas.microsoft.com/office/word/2020/wordml/sdtdatahash" xmlns:w16se="http://schemas.microsoft.com/office/word/2015/wordml/symex" xmlns:sl="http://schemas.openxmlformats.org/schemaLibrary/2006/main" mc:Ignorable="w14 w15 w16se w16cid w16 w16cex w16sdtdh">
+  <w:zoom w:percent="100"/>
+  <w:defaultTabStop w:val="708"/>
+  <w:hyphenationZone w:val="425"/>
+  <w:characterSpacingControl w:val="doNotCompress"/>
+  <w:footnotePr>
+    <w:footnote w:id="-1"/>
+    <w:footnote w:id="0"/>
+  </w:footnotePr>
+  <w:endnotePr>
+    <w:endnote w:id="-1"/>
+    <w:endnote w:id="0"/>
+  </w:endnotePr>
+  <w:compat>
+    <w:compatSetting w:name="compatibilityMode" w:uri="http://schemas.microsoft.com/office/word" w:val="15"/>
+    <w:compatSetting w:name="overrideTableStyleFontSizeAndJustification" w:uri="http://schemas.microsoft.com/office/word" w:val="1"/>
+    <w:compatSetting w:name="enableOpenTypeFeatures" w:uri="http://schemas.microsoft.com/office/word" w:val="1"/>
+    <w:compatSetting w:name="doNotFlipMirrorIndents" w:uri="http://schemas.microsoft.com/office/word" w:val="1"/>
+    <w:compatSetting w:name="differentiateMultirowTableHeaders" w:uri="http://schemas.microsoft.com/office/word" w:val="1"/>
+    <w:compatSetting w:name="useWord2013TrackBottomHyphenation" w:uri="http://schemas.microsoft.com/office/word" w:val="0"/>
+  </w:compat>
+  <w:rsids>
+    <w:rsidRoot w:val="00C27F89"/>
+    <w:rsid w:val="000D46D6"/>
+    <w:rsid w:val="001E59F8"/>
+    <w:rsid w:val="002019C7"/>
+    <w:rsid w:val="00224356"/>
+    <w:rsid w:val="007C6931"/>
+    <w:rsid w:val="008B4568"/>
+    <w:rsid w:val="008D4AD9"/>
+    <w:rsid w:val="009064C9"/>
+    <w:rsid w:val="00C27F89"/>
+    <w:rsid w:val="00F233A0"/>
+    <w:rsid w:val="00FB7F3A"/>
+  </w:rsids>
+  <m:mathPr>
+    <m:mathFont m:val="Cambria Math"/>
+    <m:brkBin m:val="before"/>
+    <m:brkBinSub m:val="--"/>
+    <m:smallFrac m:val="0"/>
+    <m:dispDef/>
+    <m:lMargin m:val="0"/>
+    <m:rMargin m:val="0"/>
+    <m:defJc m:val="centerGroup"/>
+    <m:wrapIndent m:val="1440"/>
+    <m:intLim m:val="subSup"/>
+    <m:naryLim m:val="undOvr"/>
+  </m:mathPr>
+  <w:themeFontLang w:val="es-ES"/>
+  <w:clrSchemeMapping w:bg1="light1" w:t1="dark1" w:bg2="light2" w:t2="dark2" w:accent1="accent1" w:accent2="accent2" w:accent3="accent3" w:accent4="accent4" w:accent5="accent5" w:accent6="accent6" w:hyperlink="hyperlink" w:followedHyperlink="followedHyperlink"/>
+  <w:shapeDefaults>
+    <o:shapedefaults v:ext="edit" spidmax="1026"/>
+    <o:shapelayout v:ext="edit">
+      <o:idmap v:ext="edit" data="1"/>
+    </o:shapelayout>
+  </w:shapeDefaults>
+  <w:decimalSymbol w:val=","/>
+  <w:listSeparator w:val=";"/>
+  <w14:docId w14:val="35A39E75"/>
+  <w15:chartTrackingRefBased/>
+  <w15:docId w15:val="{24FC8F69-C1E4-423B-A20B-22C3E80AFADA}"/>
+</w:settings>
+</file>
+
+<file path=styles.xml><?xml version="1.0" encoding="utf-8"?>
 <w:styles xmlns:mc="http://schemas.openxmlformats.org/markup-compatibility/2006" xmlns:r="http://schemas.openxmlformats.org/officeDocument/2006/relationships" xmlns:w="http://schemas.openxmlformats.org/wordprocessingml/2006/main" xmlns:w14="http://schemas.microsoft.com/office/word/2010/wordml" xmlns:w15="http://schemas.microsoft.com/office/word/2012/wordml" xmlns:w16cex="http://schemas.microsoft.com/office/word/2018/wordml/cex" xmlns:w16cid="http://schemas.microsoft.com/office/word/2016/wordml/cid" xmlns:w16="http://schemas.microsoft.com/office/word/2018/wordml" xmlns:w16sdtdh="http://schemas.microsoft.com/office/word/2020/wordml/sdtdatahash" xmlns:w16se="http://schemas.microsoft.com/office/word/2015/wordml/symex" mc:Ignorable="w14 w15 w16se w16cid w16 w16cex w16sdtdh">
   <w:docDefaults>
     <w:rPrDefault>
@@ -935,7 +1033,7 @@
 </w:styles>
 </file>
 
-<file path=word/theme/theme1.xml><?xml version="1.0" encoding="utf-8"?>
+<file path=theme/theme1.xml><?xml version="1.0" encoding="utf-8"?>
 <a:theme xmlns:a="http://schemas.openxmlformats.org/drawingml/2006/main" name="Tema de Office">
   <a:themeElements>
     <a:clrScheme name="Office">
@@ -1194,4 +1292,26 @@
     </a:ext>
   </a:extLst>
 </a:theme>
+</file>
+
+<file path=webSettings.xml><?xml version="1.0" encoding="utf-8"?>
+<w:webSettings xmlns:mc="http://schemas.openxmlformats.org/markup-compatibility/2006" xmlns:r="http://schemas.openxmlformats.org/officeDocument/2006/relationships" xmlns:w="http://schemas.openxmlformats.org/wordprocessingml/2006/main" xmlns:w14="http://schemas.microsoft.com/office/word/2010/wordml" xmlns:w15="http://schemas.microsoft.com/office/word/2012/wordml" xmlns:w16cex="http://schemas.microsoft.com/office/word/2018/wordml/cex" xmlns:w16cid="http://schemas.microsoft.com/office/word/2016/wordml/cid" xmlns:w16="http://schemas.microsoft.com/office/word/2018/wordml" xmlns:w16sdtdh="http://schemas.microsoft.com/office/word/2020/wordml/sdtdatahash" xmlns:w16se="http://schemas.microsoft.com/office/word/2015/wordml/symex" mc:Ignorable="w14 w15 w16se w16cid w16 w16cex w16sdtdh">
+  <w:divs>
+    <w:div w:id="1951476632">
+      <w:bodyDiv w:val="1"/>
+      <w:marLeft w:val="0"/>
+      <w:marRight w:val="0"/>
+      <w:marTop w:val="0"/>
+      <w:marBottom w:val="0"/>
+      <w:divBdr>
+        <w:top w:val="none" w:sz="0" w:space="0" w:color="auto"/>
+        <w:left w:val="none" w:sz="0" w:space="0" w:color="auto"/>
+        <w:bottom w:val="none" w:sz="0" w:space="0" w:color="auto"/>
+        <w:right w:val="none" w:sz="0" w:space="0" w:color="auto"/>
+      </w:divBdr>
+    </w:div>
+  </w:divs>
+  <w:optimizeForBrowser/>
+  <w:allowPNG/>
+</w:webSettings>
 </file>
</xml_diff>